<commit_message>
done with the reimbursement form UI
</commit_message>
<xml_diff>
--- a/Tuition Reimbursement Management System.docx
+++ b/Tuition Reimbursement Management System.docx
@@ -1,6 +1,6 @@
 
 <file path=word/document.xml><?xml version="1.0" encoding="utf-8"?>
-<w:document xmlns:wpc="http://schemas.microsoft.com/office/word/2010/wordprocessingCanvas" xmlns:cx="http://schemas.microsoft.com/office/drawing/2014/chartex" xmlns:cx1="http://schemas.microsoft.com/office/drawing/2015/9/8/chartex" xmlns:cx2="http://schemas.microsoft.com/office/drawing/2015/10/21/chartex" xmlns:mc="http://schemas.openxmlformats.org/markup-compatibility/2006" xmlns:o="urn:schemas-microsoft-com:office:office" xmlns:r="http://schemas.openxmlformats.org/officeDocument/2006/relationships" xmlns:m="http://schemas.openxmlformats.org/officeDocument/2006/math" xmlns:v="urn:schemas-microsoft-com:vml" xmlns:wp14="http://schemas.microsoft.com/office/word/2010/wordprocessingDrawing" xmlns:wp="http://schemas.openxmlformats.org/drawingml/2006/wordprocessingDrawing" xmlns:w10="urn:schemas-microsoft-com:office:word" xmlns:w="http://schemas.openxmlformats.org/wordprocessingml/2006/main" xmlns:w14="http://schemas.microsoft.com/office/word/2010/wordml" xmlns:w15="http://schemas.microsoft.com/office/word/2012/wordml" xmlns:w16se="http://schemas.microsoft.com/office/word/2015/wordml/symex" xmlns:wpg="http://schemas.microsoft.com/office/word/2010/wordprocessingGroup" xmlns:wpi="http://schemas.microsoft.com/office/word/2010/wordprocessingInk" xmlns:wne="http://schemas.microsoft.com/office/word/2006/wordml" xmlns:wps="http://schemas.microsoft.com/office/word/2010/wordprocessingShape" mc:Ignorable="w14 w15 w16se wp14">
+<w:document xmlns:wpc="http://schemas.microsoft.com/office/word/2010/wordprocessingCanvas" xmlns:cx="http://schemas.microsoft.com/office/drawing/2014/chartex" xmlns:cx1="http://schemas.microsoft.com/office/drawing/2015/9/8/chartex" xmlns:cx2="http://schemas.microsoft.com/office/drawing/2015/10/21/chartex" xmlns:cx3="http://schemas.microsoft.com/office/drawing/2016/5/9/chartex" xmlns:cx4="http://schemas.microsoft.com/office/drawing/2016/5/10/chartex" xmlns:cx5="http://schemas.microsoft.com/office/drawing/2016/5/11/chartex" xmlns:cx6="http://schemas.microsoft.com/office/drawing/2016/5/12/chartex" xmlns:cx7="http://schemas.microsoft.com/office/drawing/2016/5/13/chartex" xmlns:cx8="http://schemas.microsoft.com/office/drawing/2016/5/14/chartex" xmlns:mc="http://schemas.openxmlformats.org/markup-compatibility/2006" xmlns:aink="http://schemas.microsoft.com/office/drawing/2016/ink" xmlns:am3d="http://schemas.microsoft.com/office/drawing/2017/model3d" xmlns:o="urn:schemas-microsoft-com:office:office" xmlns:r="http://schemas.openxmlformats.org/officeDocument/2006/relationships" xmlns:m="http://schemas.openxmlformats.org/officeDocument/2006/math" xmlns:v="urn:schemas-microsoft-com:vml" xmlns:wp14="http://schemas.microsoft.com/office/word/2010/wordprocessingDrawing" xmlns:wp="http://schemas.openxmlformats.org/drawingml/2006/wordprocessingDrawing" xmlns:w10="urn:schemas-microsoft-com:office:word" xmlns:w="http://schemas.openxmlformats.org/wordprocessingml/2006/main" xmlns:w14="http://schemas.microsoft.com/office/word/2010/wordml" xmlns:w15="http://schemas.microsoft.com/office/word/2012/wordml" xmlns:w16cid="http://schemas.microsoft.com/office/word/2016/wordml/cid" xmlns:w16se="http://schemas.microsoft.com/office/word/2015/wordml/symex" xmlns:wpg="http://schemas.microsoft.com/office/word/2010/wordprocessingGroup" xmlns:wpi="http://schemas.microsoft.com/office/word/2010/wordprocessingInk" xmlns:wne="http://schemas.microsoft.com/office/word/2006/wordml" xmlns:wps="http://schemas.microsoft.com/office/word/2010/wordprocessingShape" mc:Ignorable="w14 w15 w16se w16cid wp14">
   <w:body>
     <w:p>
       <w:pPr>
@@ -32,7 +32,15 @@
         <w:t xml:space="preserve">  Currently, TRMS provides reimbursements for university courses, seminars, certification preparation classes, certifications, and technical training.  The decision has been made to develop a BPM solution for this system to improve the timeliness and accuracy of approvals.  </w:t>
       </w:r>
       <w:r>
-        <w:t>The current system relies solely on email communication, requiring manual lookups of available funds and is error-prone due to inbox clutter and incorrect routing of tasks.  Furthermore, there is no way to record and report on reimbursements awarded, and so the company has no way to identify highly-invested courses that could be developed to</w:t>
+        <w:t xml:space="preserve">The current system relies solely on email communication, requiring manual lookups of available funds and is error-prone due to inbox clutter and incorrect routing of tasks.  Furthermore, there is no way to record and report on reimbursements awarded, and so the company has no way to identify </w:t>
+      </w:r>
+      <w:proofErr w:type="gramStart"/>
+      <w:r>
+        <w:t>highly-invested</w:t>
+      </w:r>
+      <w:proofErr w:type="gramEnd"/>
+      <w:r>
+        <w:t xml:space="preserve"> courses that could be developed to</w:t>
       </w:r>
       <w:r>
         <w:t xml:space="preserve"> be</w:t>
@@ -57,7 +65,15 @@
     </w:p>
     <w:p>
       <w:r>
-        <w:t>Each employee is allowed to claim up to $1000 in tuition reimbursement a year.  The amount available to an employee is reset on the new year.  Event types have different standard reimbursement coverage: University Courses 80%, Seminars 60</w:t>
+        <w:t xml:space="preserve">Each employee </w:t>
+      </w:r>
+      <w:proofErr w:type="gramStart"/>
+      <w:r>
+        <w:t>is allowed to</w:t>
+      </w:r>
+      <w:proofErr w:type="gramEnd"/>
+      <w:r>
+        <w:t xml:space="preserve"> claim up to $1000 in tuition reimbursement a year.  The amount available to an employee is reset on the new year.  Event types have different standard reimbursement coverage: University Courses 80%, Seminars 60</w:t>
       </w:r>
       <w:r>
         <w:t>%,</w:t>
@@ -66,13 +82,53 @@
         <w:t xml:space="preserve"> Certification Preparation Classes 75%, Certification</w:t>
       </w:r>
       <w:r>
-        <w:t xml:space="preserve"> 100%, Technical Training 90%, Other 30%.  After a BenCo has approved a reimbursement, the reimbursement is pending until a passing grade or presentation over the event is </w:t>
+        <w:t xml:space="preserve"> 100%, Technical Training 90%, Other 30%.  After a </w:t>
+      </w:r>
+      <w:proofErr w:type="spellStart"/>
+      <w:r>
+        <w:t>BenCo</w:t>
+      </w:r>
+      <w:proofErr w:type="spellEnd"/>
+      <w:r>
+        <w:t xml:space="preserve"> has approved a reimbursement, the reimbursement is pending until a passing grade or presentation over the event is </w:t>
       </w:r>
       <w:r>
         <w:t>provided</w:t>
       </w:r>
       <w:r>
-        <w:t xml:space="preserve">.  The monetary amount available for an employee to reimburse is defined by the following equation: AvailableReimburstment = TotalReimburstment ($1000) – PendingReimburstments – AwardedReimburstments.  If the projected reimbursement for an event exceeds the available reimbursement amount, it is adjusted to the amount available.  </w:t>
+        <w:t xml:space="preserve">.  The monetary amount available for an employee to reimburse is defined by the following equation: </w:t>
+      </w:r>
+      <w:proofErr w:type="spellStart"/>
+      <w:r>
+        <w:t>AvailableReimburstment</w:t>
+      </w:r>
+      <w:proofErr w:type="spellEnd"/>
+      <w:r>
+        <w:t xml:space="preserve"> = </w:t>
+      </w:r>
+      <w:proofErr w:type="spellStart"/>
+      <w:r>
+        <w:t>TotalReimburstment</w:t>
+      </w:r>
+      <w:proofErr w:type="spellEnd"/>
+      <w:r>
+        <w:t xml:space="preserve"> ($1000) – </w:t>
+      </w:r>
+      <w:proofErr w:type="spellStart"/>
+      <w:r>
+        <w:t>PendingReimburstments</w:t>
+      </w:r>
+      <w:proofErr w:type="spellEnd"/>
+      <w:r>
+        <w:t xml:space="preserve"> – </w:t>
+      </w:r>
+      <w:proofErr w:type="spellStart"/>
+      <w:r>
+        <w:t>AwardedReimburstments</w:t>
+      </w:r>
+      <w:proofErr w:type="spellEnd"/>
+      <w:r>
+        <w:t xml:space="preserve">.  If the projected reimbursement for an event exceeds the available reimbursement amount, it is adjusted to the amount available.  </w:t>
       </w:r>
       <w:r>
         <w:t>Reimbursements do not cover course materials such as books.</w:t>
@@ -88,70 +144,110 @@
     </w:p>
     <w:p>
       <w:r>
-        <w:t xml:space="preserve">All Employees must complete the Tuition Reimbursement form one week prior to the start of the event.  This form must collect (required): basic employee information; date, time, </w:t>
-      </w:r>
-      <w:r>
+        <w:t xml:space="preserve">All Employees must complete the Tuition Reimbursement form one week prior to the start of the event.  This form must collect (required): </w:t>
+      </w:r>
+      <w:r>
+        <w:rPr>
+          <w:highlight w:val="yellow"/>
+        </w:rPr>
+        <w:t xml:space="preserve">basic employee information; date, time, </w:t>
+      </w:r>
+      <w:r>
+        <w:rPr>
+          <w:highlight w:val="yellow"/>
+        </w:rPr>
         <w:t xml:space="preserve">location, </w:t>
       </w:r>
       <w:r>
+        <w:rPr>
+          <w:highlight w:val="yellow"/>
+        </w:rPr>
         <w:t>description</w:t>
       </w:r>
       <w:r>
+        <w:rPr>
+          <w:highlight w:val="yellow"/>
+        </w:rPr>
         <w:t>, cost</w:t>
       </w:r>
       <w:r>
+        <w:rPr>
+          <w:highlight w:val="yellow"/>
+        </w:rPr>
         <w:t>,</w:t>
       </w:r>
       <w:r>
+        <w:rPr>
+          <w:highlight w:val="yellow"/>
+        </w:rPr>
         <w:t xml:space="preserve"> grading format,</w:t>
       </w:r>
       <w:r>
-        <w:t xml:space="preserve"> and type of event; work-related justification.  The employee can optionally include: event-related attachments of pdf, png, jpeg, txt, or doc file type, </w:t>
-      </w:r>
-      <w:r>
-        <w:t xml:space="preserve">attachments of </w:t>
-      </w:r>
-      <w:r>
-        <w:t xml:space="preserve">approvals already </w:t>
-      </w:r>
-      <w:r>
-        <w:t>provided of .msg (Outlook Email File) file type</w:t>
-      </w:r>
-      <w:r>
-        <w:t xml:space="preserve"> and type of approval</w:t>
-      </w:r>
-      <w:r>
-        <w:t>, work time that will be missed</w:t>
-      </w:r>
-      <w:r>
-        <w:t>.</w:t>
-      </w:r>
-      <w:r>
-        <w:t xml:space="preserve">  The project</w:t>
-      </w:r>
-      <w:r>
-        <w:t>ed</w:t>
-      </w:r>
-      <w:r>
-        <w:t xml:space="preserve"> reimbursement should be provided as a read-only field.</w:t>
-      </w:r>
-    </w:p>
-    <w:p>
-      <w:pPr>
-        <w:pStyle w:val="Heading2"/>
-      </w:pPr>
-      <w:r>
-        <w:t>Business Rules</w:t>
-      </w:r>
-    </w:p>
-    <w:p>
-      <w:r>
-        <w:t>Grading formats are pulled from a reference table.  Certain grading formats require the employee to perform a presentation to m</w:t>
+        <w:rPr>
+          <w:highlight w:val="yellow"/>
+        </w:rPr>
+        <w:t xml:space="preserve"> and type of event; work-related justification</w:t>
       </w:r>
       <w:bookmarkStart w:id="0" w:name="_GoBack"/>
       <w:bookmarkEnd w:id="0"/>
       <w:r>
-        <w:t xml:space="preserve">anagement after the event’s completion and prior to awarded </w:t>
+        <w:t xml:space="preserve">.  The employee can optionally </w:t>
+      </w:r>
+      <w:proofErr w:type="gramStart"/>
+      <w:r>
+        <w:t>include:</w:t>
+      </w:r>
+      <w:proofErr w:type="gramEnd"/>
+      <w:r>
+        <w:t xml:space="preserve"> event-related attachments of pdf, </w:t>
+      </w:r>
+      <w:proofErr w:type="spellStart"/>
+      <w:r>
+        <w:t>png</w:t>
+      </w:r>
+      <w:proofErr w:type="spellEnd"/>
+      <w:r>
+        <w:t xml:space="preserve">, jpeg, txt, or doc file type, </w:t>
+      </w:r>
+      <w:r>
+        <w:t xml:space="preserve">attachments of </w:t>
+      </w:r>
+      <w:r>
+        <w:t xml:space="preserve">approvals already </w:t>
+      </w:r>
+      <w:r>
+        <w:t>provided of .msg (Outlook Email File) file type</w:t>
+      </w:r>
+      <w:r>
+        <w:t xml:space="preserve"> and type of approval</w:t>
+      </w:r>
+      <w:r>
+        <w:t>, work time that will be missed</w:t>
+      </w:r>
+      <w:r>
+        <w:t>.</w:t>
+      </w:r>
+      <w:r>
+        <w:t xml:space="preserve">  The project</w:t>
+      </w:r>
+      <w:r>
+        <w:t>ed</w:t>
+      </w:r>
+      <w:r>
+        <w:t xml:space="preserve"> reimbursement should be provided as a read-only field.</w:t>
+      </w:r>
+    </w:p>
+    <w:p>
+      <w:pPr>
+        <w:pStyle w:val="Heading2"/>
+      </w:pPr>
+      <w:r>
+        <w:t>Business Rules</w:t>
+      </w:r>
+    </w:p>
+    <w:p>
+      <w:r>
+        <w:t xml:space="preserve">Grading formats are pulled from a reference table.  Certain grading formats require the employee to perform a presentation to management after the event’s completion and prior to awarded </w:t>
       </w:r>
       <w:r>
         <w:t>reimbursement</w:t>
@@ -160,11 +256,27 @@
         <w:t>.</w:t>
       </w:r>
       <w:r>
-        <w:t xml:space="preserve">  A passing grade is needed for reimbursement otherwise.  Employee must provide the passing grade cutoff for the course, or choose to use a default passing grade if unknown.  If an </w:t>
+        <w:t xml:space="preserve">  A passing grade is needed for reimbursement otherwise.  Employee must provide the passing grade cutoff for the </w:t>
+      </w:r>
+      <w:proofErr w:type="gramStart"/>
+      <w:r>
+        <w:t>course, or</w:t>
+      </w:r>
+      <w:proofErr w:type="gramEnd"/>
+      <w:r>
+        <w:t xml:space="preserve"> choose to use a default passing grade if unknown.  If an </w:t>
       </w:r>
       <w:r>
         <w:lastRenderedPageBreak/>
-        <w:t>employee provides an approval email, that approval step is skipped (cannot skip BenCo Approval).</w:t>
+        <w:t xml:space="preserve">employee provides an approval email, that approval step is skipped (cannot skip </w:t>
+      </w:r>
+      <w:proofErr w:type="spellStart"/>
+      <w:r>
+        <w:t>BenCo</w:t>
+      </w:r>
+      <w:proofErr w:type="spellEnd"/>
+      <w:r>
+        <w:t xml:space="preserve"> Approval).</w:t>
       </w:r>
       <w:r>
         <w:t xml:space="preserve">  If the course is &lt; 2 weeks from beginning, the request is marked urgent.</w:t>
@@ -199,7 +311,15 @@
         <w:t xml:space="preserve">  If the direct supervisor is also a department head, then the department head approval is skipped.  </w:t>
       </w:r>
       <w:r>
-        <w:t xml:space="preserve">If the direct supervisor does not complete this task in a timely matter, the request is auto-approved. </w:t>
+        <w:t xml:space="preserve">If the direct supervisor does not complete this task in a timely matter, the request is </w:t>
+      </w:r>
+      <w:proofErr w:type="gramStart"/>
+      <w:r>
+        <w:t>auto-approved</w:t>
+      </w:r>
+      <w:proofErr w:type="gramEnd"/>
+      <w:r>
+        <w:t xml:space="preserve">. </w:t>
       </w:r>
     </w:p>
     <w:p>
@@ -225,7 +345,15 @@
     </w:p>
     <w:p>
       <w:r>
-        <w:t>If the Department Head does not complete this task in a timely matter, the request is auto-approved.</w:t>
+        <w:t xml:space="preserve">If the Department Head does not complete this task in a timely matter, the request is </w:t>
+      </w:r>
+      <w:proofErr w:type="gramStart"/>
+      <w:r>
+        <w:t>auto-approved</w:t>
+      </w:r>
+      <w:proofErr w:type="gramEnd"/>
+      <w:r>
+        <w:t>.</w:t>
       </w:r>
     </w:p>
     <w:p>
@@ -238,7 +366,39 @@
     </w:p>
     <w:p>
       <w:r>
-        <w:t>The BenCo must provide approval for Tuition Reimbursement.   This stage is not skippable for any reason.  The BenCo can request additional information from the employee, direct supervisor, or department head before approval. The BenCo has the ability to alter the reimbursement amount</w:t>
+        <w:t xml:space="preserve">The </w:t>
+      </w:r>
+      <w:proofErr w:type="spellStart"/>
+      <w:r>
+        <w:t>BenCo</w:t>
+      </w:r>
+      <w:proofErr w:type="spellEnd"/>
+      <w:r>
+        <w:t xml:space="preserve"> must provide approval for Tuition Reimbursement.   This stage is not skippable for any reason.  The </w:t>
+      </w:r>
+      <w:proofErr w:type="spellStart"/>
+      <w:r>
+        <w:t>BenCo</w:t>
+      </w:r>
+      <w:proofErr w:type="spellEnd"/>
+      <w:r>
+        <w:t xml:space="preserve"> can request additional information from the employee, direct supervisor, or department head before approval. The </w:t>
+      </w:r>
+      <w:proofErr w:type="spellStart"/>
+      <w:r>
+        <w:t>BenCo</w:t>
+      </w:r>
+      <w:proofErr w:type="spellEnd"/>
+      <w:r>
+        <w:t xml:space="preserve"> </w:t>
+      </w:r>
+      <w:proofErr w:type="gramStart"/>
+      <w:r>
+        <w:t>has the ability to</w:t>
+      </w:r>
+      <w:proofErr w:type="gramEnd"/>
+      <w:r>
+        <w:t xml:space="preserve"> alter the reimbursement amount</w:t>
       </w:r>
       <w:r>
         <w:t>.</w:t>
@@ -254,10 +414,58 @@
     </w:p>
     <w:p>
       <w:r>
-        <w:t>If the BenCo changes the reimbursement amount, the Employee should be notified and given the option to cancel the request.  If the BenCo does not approval in a timely matter, an escalation email should be sent to the BenCo’</w:t>
-      </w:r>
-      <w:r>
-        <w:t>s direct supervisor.  The BenCo is allowed to award an amount larger than the amount available for the employee.  The BenCo must provide reason for this, and the reimbursement must be marked as exceeding available funds for reporting purposes.</w:t>
+        <w:t xml:space="preserve">If the </w:t>
+      </w:r>
+      <w:proofErr w:type="spellStart"/>
+      <w:r>
+        <w:t>BenCo</w:t>
+      </w:r>
+      <w:proofErr w:type="spellEnd"/>
+      <w:r>
+        <w:t xml:space="preserve"> changes the reimbursement amount, the Employee should be notified and given the option to cancel the request.  If the </w:t>
+      </w:r>
+      <w:proofErr w:type="spellStart"/>
+      <w:r>
+        <w:t>BenCo</w:t>
+      </w:r>
+      <w:proofErr w:type="spellEnd"/>
+      <w:r>
+        <w:t xml:space="preserve"> does not approval in a timely matter, an escalation email should be sent to the </w:t>
+      </w:r>
+      <w:proofErr w:type="spellStart"/>
+      <w:r>
+        <w:t>BenCo’</w:t>
+      </w:r>
+      <w:r>
+        <w:t>s</w:t>
+      </w:r>
+      <w:proofErr w:type="spellEnd"/>
+      <w:r>
+        <w:t xml:space="preserve"> direct supervisor.  The </w:t>
+      </w:r>
+      <w:proofErr w:type="spellStart"/>
+      <w:r>
+        <w:t>BenCo</w:t>
+      </w:r>
+      <w:proofErr w:type="spellEnd"/>
+      <w:r>
+        <w:t xml:space="preserve"> </w:t>
+      </w:r>
+      <w:proofErr w:type="gramStart"/>
+      <w:r>
+        <w:t>is allowed to</w:t>
+      </w:r>
+      <w:proofErr w:type="gramEnd"/>
+      <w:r>
+        <w:t xml:space="preserve"> award an amount larger than the amount available for the employee.  The </w:t>
+      </w:r>
+      <w:proofErr w:type="spellStart"/>
+      <w:r>
+        <w:t>BenCo</w:t>
+      </w:r>
+      <w:proofErr w:type="spellEnd"/>
+      <w:r>
+        <w:t xml:space="preserve"> must provide reason for this, and the reimbursement must be marked as exceeding available funds for reporting purposes.</w:t>
       </w:r>
     </w:p>
     <w:p>
@@ -270,7 +478,15 @@
     </w:p>
     <w:p>
       <w:r>
-        <w:t>Upon completion of the event, the employee should attach either the Grade or Presentation as appropriate.  After upload of a grade, the BenCo must confirm that the grade is passing.  After upload of a presentation, the direct manager must confirm that the presentation was satisfactory and presented</w:t>
+        <w:t xml:space="preserve">Upon completion of the event, the employee should attach either the Grade or Presentation as appropriate.  After upload of a grade, the </w:t>
+      </w:r>
+      <w:proofErr w:type="spellStart"/>
+      <w:r>
+        <w:t>BenCo</w:t>
+      </w:r>
+      <w:proofErr w:type="spellEnd"/>
+      <w:r>
+        <w:t xml:space="preserve"> must confirm that the grade is passing.  After upload of a presentation, the direct manager must confirm that the presentation was satisfactory and presented</w:t>
       </w:r>
       <w:r>
         <w:t xml:space="preserve"> to the appropriate parties.  Upon confirmation, the amount is awarded to the requestor.</w:t>
@@ -300,7 +516,7 @@
 </file>
 
 <file path=word/endnotes.xml><?xml version="1.0" encoding="utf-8"?>
-<w:endnotes xmlns:wpc="http://schemas.microsoft.com/office/word/2010/wordprocessingCanvas" xmlns:cx="http://schemas.microsoft.com/office/drawing/2014/chartex" xmlns:cx1="http://schemas.microsoft.com/office/drawing/2015/9/8/chartex" xmlns:cx2="http://schemas.microsoft.com/office/drawing/2015/10/21/chartex" xmlns:mc="http://schemas.openxmlformats.org/markup-compatibility/2006" xmlns:o="urn:schemas-microsoft-com:office:office" xmlns:r="http://schemas.openxmlformats.org/officeDocument/2006/relationships" xmlns:m="http://schemas.openxmlformats.org/officeDocument/2006/math" xmlns:v="urn:schemas-microsoft-com:vml" xmlns:wp14="http://schemas.microsoft.com/office/word/2010/wordprocessingDrawing" xmlns:wp="http://schemas.openxmlformats.org/drawingml/2006/wordprocessingDrawing" xmlns:w10="urn:schemas-microsoft-com:office:word" xmlns:w="http://schemas.openxmlformats.org/wordprocessingml/2006/main" xmlns:w14="http://schemas.microsoft.com/office/word/2010/wordml" xmlns:w15="http://schemas.microsoft.com/office/word/2012/wordml" xmlns:w16se="http://schemas.microsoft.com/office/word/2015/wordml/symex" xmlns:wpg="http://schemas.microsoft.com/office/word/2010/wordprocessingGroup" xmlns:wpi="http://schemas.microsoft.com/office/word/2010/wordprocessingInk" xmlns:wne="http://schemas.microsoft.com/office/word/2006/wordml" xmlns:wps="http://schemas.microsoft.com/office/word/2010/wordprocessingShape" mc:Ignorable="w14 w15 w16se wp14">
+<w:endnotes xmlns:wpc="http://schemas.microsoft.com/office/word/2010/wordprocessingCanvas" xmlns:cx="http://schemas.microsoft.com/office/drawing/2014/chartex" xmlns:cx1="http://schemas.microsoft.com/office/drawing/2015/9/8/chartex" xmlns:cx2="http://schemas.microsoft.com/office/drawing/2015/10/21/chartex" xmlns:cx3="http://schemas.microsoft.com/office/drawing/2016/5/9/chartex" xmlns:cx4="http://schemas.microsoft.com/office/drawing/2016/5/10/chartex" xmlns:cx5="http://schemas.microsoft.com/office/drawing/2016/5/11/chartex" xmlns:cx6="http://schemas.microsoft.com/office/drawing/2016/5/12/chartex" xmlns:cx7="http://schemas.microsoft.com/office/drawing/2016/5/13/chartex" xmlns:cx8="http://schemas.microsoft.com/office/drawing/2016/5/14/chartex" xmlns:mc="http://schemas.openxmlformats.org/markup-compatibility/2006" xmlns:aink="http://schemas.microsoft.com/office/drawing/2016/ink" xmlns:am3d="http://schemas.microsoft.com/office/drawing/2017/model3d" xmlns:o="urn:schemas-microsoft-com:office:office" xmlns:r="http://schemas.openxmlformats.org/officeDocument/2006/relationships" xmlns:m="http://schemas.openxmlformats.org/officeDocument/2006/math" xmlns:v="urn:schemas-microsoft-com:vml" xmlns:wp14="http://schemas.microsoft.com/office/word/2010/wordprocessingDrawing" xmlns:wp="http://schemas.openxmlformats.org/drawingml/2006/wordprocessingDrawing" xmlns:w10="urn:schemas-microsoft-com:office:word" xmlns:w="http://schemas.openxmlformats.org/wordprocessingml/2006/main" xmlns:w14="http://schemas.microsoft.com/office/word/2010/wordml" xmlns:w15="http://schemas.microsoft.com/office/word/2012/wordml" xmlns:w16cid="http://schemas.microsoft.com/office/word/2016/wordml/cid" xmlns:w16se="http://schemas.microsoft.com/office/word/2015/wordml/symex" xmlns:wpg="http://schemas.microsoft.com/office/word/2010/wordprocessingGroup" xmlns:wpi="http://schemas.microsoft.com/office/word/2010/wordprocessingInk" xmlns:wne="http://schemas.microsoft.com/office/word/2006/wordml" xmlns:wps="http://schemas.microsoft.com/office/word/2010/wordprocessingShape" mc:Ignorable="w14 w15 w16se w16cid wp14">
   <w:endnote w:type="separator" w:id="-1">
     <w:p>
       <w:pPr>
@@ -325,7 +541,7 @@
 </file>
 
 <file path=word/footnotes.xml><?xml version="1.0" encoding="utf-8"?>
-<w:footnotes xmlns:wpc="http://schemas.microsoft.com/office/word/2010/wordprocessingCanvas" xmlns:cx="http://schemas.microsoft.com/office/drawing/2014/chartex" xmlns:cx1="http://schemas.microsoft.com/office/drawing/2015/9/8/chartex" xmlns:cx2="http://schemas.microsoft.com/office/drawing/2015/10/21/chartex" xmlns:mc="http://schemas.openxmlformats.org/markup-compatibility/2006" xmlns:o="urn:schemas-microsoft-com:office:office" xmlns:r="http://schemas.openxmlformats.org/officeDocument/2006/relationships" xmlns:m="http://schemas.openxmlformats.org/officeDocument/2006/math" xmlns:v="urn:schemas-microsoft-com:vml" xmlns:wp14="http://schemas.microsoft.com/office/word/2010/wordprocessingDrawing" xmlns:wp="http://schemas.openxmlformats.org/drawingml/2006/wordprocessingDrawing" xmlns:w10="urn:schemas-microsoft-com:office:word" xmlns:w="http://schemas.openxmlformats.org/wordprocessingml/2006/main" xmlns:w14="http://schemas.microsoft.com/office/word/2010/wordml" xmlns:w15="http://schemas.microsoft.com/office/word/2012/wordml" xmlns:w16se="http://schemas.microsoft.com/office/word/2015/wordml/symex" xmlns:wpg="http://schemas.microsoft.com/office/word/2010/wordprocessingGroup" xmlns:wpi="http://schemas.microsoft.com/office/word/2010/wordprocessingInk" xmlns:wne="http://schemas.microsoft.com/office/word/2006/wordml" xmlns:wps="http://schemas.microsoft.com/office/word/2010/wordprocessingShape" mc:Ignorable="w14 w15 w16se wp14">
+<w:footnotes xmlns:wpc="http://schemas.microsoft.com/office/word/2010/wordprocessingCanvas" xmlns:cx="http://schemas.microsoft.com/office/drawing/2014/chartex" xmlns:cx1="http://schemas.microsoft.com/office/drawing/2015/9/8/chartex" xmlns:cx2="http://schemas.microsoft.com/office/drawing/2015/10/21/chartex" xmlns:cx3="http://schemas.microsoft.com/office/drawing/2016/5/9/chartex" xmlns:cx4="http://schemas.microsoft.com/office/drawing/2016/5/10/chartex" xmlns:cx5="http://schemas.microsoft.com/office/drawing/2016/5/11/chartex" xmlns:cx6="http://schemas.microsoft.com/office/drawing/2016/5/12/chartex" xmlns:cx7="http://schemas.microsoft.com/office/drawing/2016/5/13/chartex" xmlns:cx8="http://schemas.microsoft.com/office/drawing/2016/5/14/chartex" xmlns:mc="http://schemas.openxmlformats.org/markup-compatibility/2006" xmlns:aink="http://schemas.microsoft.com/office/drawing/2016/ink" xmlns:am3d="http://schemas.microsoft.com/office/drawing/2017/model3d" xmlns:o="urn:schemas-microsoft-com:office:office" xmlns:r="http://schemas.openxmlformats.org/officeDocument/2006/relationships" xmlns:m="http://schemas.openxmlformats.org/officeDocument/2006/math" xmlns:v="urn:schemas-microsoft-com:vml" xmlns:wp14="http://schemas.microsoft.com/office/word/2010/wordprocessingDrawing" xmlns:wp="http://schemas.openxmlformats.org/drawingml/2006/wordprocessingDrawing" xmlns:w10="urn:schemas-microsoft-com:office:word" xmlns:w="http://schemas.openxmlformats.org/wordprocessingml/2006/main" xmlns:w14="http://schemas.microsoft.com/office/word/2010/wordml" xmlns:w15="http://schemas.microsoft.com/office/word/2012/wordml" xmlns:w16cid="http://schemas.microsoft.com/office/word/2016/wordml/cid" xmlns:w16se="http://schemas.microsoft.com/office/word/2015/wordml/symex" xmlns:wpg="http://schemas.microsoft.com/office/word/2010/wordprocessingGroup" xmlns:wpi="http://schemas.microsoft.com/office/word/2010/wordprocessingInk" xmlns:wne="http://schemas.microsoft.com/office/word/2006/wordml" xmlns:wps="http://schemas.microsoft.com/office/word/2010/wordprocessingShape" mc:Ignorable="w14 w15 w16se w16cid wp14">
   <w:footnote w:type="separator" w:id="-1">
     <w:p>
       <w:pPr>
@@ -350,7 +566,7 @@
 </file>
 
 <file path=word/numbering.xml><?xml version="1.0" encoding="utf-8"?>
-<w:numbering xmlns:wpc="http://schemas.microsoft.com/office/word/2010/wordprocessingCanvas" xmlns:cx="http://schemas.microsoft.com/office/drawing/2014/chartex" xmlns:cx1="http://schemas.microsoft.com/office/drawing/2015/9/8/chartex" xmlns:cx2="http://schemas.microsoft.com/office/drawing/2015/10/21/chartex" xmlns:mc="http://schemas.openxmlformats.org/markup-compatibility/2006" xmlns:o="urn:schemas-microsoft-com:office:office" xmlns:r="http://schemas.openxmlformats.org/officeDocument/2006/relationships" xmlns:m="http://schemas.openxmlformats.org/officeDocument/2006/math" xmlns:v="urn:schemas-microsoft-com:vml" xmlns:wp14="http://schemas.microsoft.com/office/word/2010/wordprocessingDrawing" xmlns:wp="http://schemas.openxmlformats.org/drawingml/2006/wordprocessingDrawing" xmlns:w10="urn:schemas-microsoft-com:office:word" xmlns:w="http://schemas.openxmlformats.org/wordprocessingml/2006/main" xmlns:w14="http://schemas.microsoft.com/office/word/2010/wordml" xmlns:w15="http://schemas.microsoft.com/office/word/2012/wordml" xmlns:w16se="http://schemas.microsoft.com/office/word/2015/wordml/symex" xmlns:wpg="http://schemas.microsoft.com/office/word/2010/wordprocessingGroup" xmlns:wpi="http://schemas.microsoft.com/office/word/2010/wordprocessingInk" xmlns:wne="http://schemas.microsoft.com/office/word/2006/wordml" xmlns:wps="http://schemas.microsoft.com/office/word/2010/wordprocessingShape" mc:Ignorable="w14 w15 w16se wp14">
+<w:numbering xmlns:wpc="http://schemas.microsoft.com/office/word/2010/wordprocessingCanvas" xmlns:cx="http://schemas.microsoft.com/office/drawing/2014/chartex" xmlns:cx1="http://schemas.microsoft.com/office/drawing/2015/9/8/chartex" xmlns:cx2="http://schemas.microsoft.com/office/drawing/2015/10/21/chartex" xmlns:cx3="http://schemas.microsoft.com/office/drawing/2016/5/9/chartex" xmlns:cx4="http://schemas.microsoft.com/office/drawing/2016/5/10/chartex" xmlns:cx5="http://schemas.microsoft.com/office/drawing/2016/5/11/chartex" xmlns:cx6="http://schemas.microsoft.com/office/drawing/2016/5/12/chartex" xmlns:cx7="http://schemas.microsoft.com/office/drawing/2016/5/13/chartex" xmlns:cx8="http://schemas.microsoft.com/office/drawing/2016/5/14/chartex" xmlns:mc="http://schemas.openxmlformats.org/markup-compatibility/2006" xmlns:aink="http://schemas.microsoft.com/office/drawing/2016/ink" xmlns:am3d="http://schemas.microsoft.com/office/drawing/2017/model3d" xmlns:o="urn:schemas-microsoft-com:office:office" xmlns:r="http://schemas.openxmlformats.org/officeDocument/2006/relationships" xmlns:m="http://schemas.openxmlformats.org/officeDocument/2006/math" xmlns:v="urn:schemas-microsoft-com:vml" xmlns:wp14="http://schemas.microsoft.com/office/word/2010/wordprocessingDrawing" xmlns:wp="http://schemas.openxmlformats.org/drawingml/2006/wordprocessingDrawing" xmlns:w10="urn:schemas-microsoft-com:office:word" xmlns:w="http://schemas.openxmlformats.org/wordprocessingml/2006/main" xmlns:w14="http://schemas.microsoft.com/office/word/2010/wordml" xmlns:w15="http://schemas.microsoft.com/office/word/2012/wordml" xmlns:w16cid="http://schemas.microsoft.com/office/word/2016/wordml/cid" xmlns:w16se="http://schemas.microsoft.com/office/word/2015/wordml/symex" xmlns:wpg="http://schemas.microsoft.com/office/word/2010/wordprocessingGroup" xmlns:wpi="http://schemas.microsoft.com/office/word/2010/wordprocessingInk" xmlns:wne="http://schemas.microsoft.com/office/word/2006/wordml" xmlns:wps="http://schemas.microsoft.com/office/word/2010/wordprocessingShape" mc:Ignorable="w14 w15 w16se w16cid wp14">
   <w:abstractNum w:abstractNumId="0" w15:restartNumberingAfterBreak="0">
     <w:nsid w:val="469A52F2"/>
     <w:multiLevelType w:val="multilevel"/>
@@ -611,7 +827,7 @@
 </file>
 
 <file path=word/styles.xml><?xml version="1.0" encoding="utf-8"?>
-<w:styles xmlns:mc="http://schemas.openxmlformats.org/markup-compatibility/2006" xmlns:r="http://schemas.openxmlformats.org/officeDocument/2006/relationships" xmlns:w="http://schemas.openxmlformats.org/wordprocessingml/2006/main" xmlns:w14="http://schemas.microsoft.com/office/word/2010/wordml" xmlns:w15="http://schemas.microsoft.com/office/word/2012/wordml" xmlns:w16se="http://schemas.microsoft.com/office/word/2015/wordml/symex" mc:Ignorable="w14 w15 w16se">
+<w:styles xmlns:mc="http://schemas.openxmlformats.org/markup-compatibility/2006" xmlns:r="http://schemas.openxmlformats.org/officeDocument/2006/relationships" xmlns:w="http://schemas.openxmlformats.org/wordprocessingml/2006/main" xmlns:w14="http://schemas.microsoft.com/office/word/2010/wordml" xmlns:w15="http://schemas.microsoft.com/office/word/2012/wordml" xmlns:w16cid="http://schemas.microsoft.com/office/word/2016/wordml/cid" xmlns:w16se="http://schemas.microsoft.com/office/word/2015/wordml/symex" mc:Ignorable="w14 w15 w16se w16cid">
   <w:docDefaults>
     <w:rPrDefault>
       <w:rPr>
@@ -627,7 +843,7 @@
       </w:pPr>
     </w:pPrDefault>
   </w:docDefaults>
-  <w:latentStyles w:defLockedState="0" w:defUIPriority="99" w:defSemiHidden="0" w:defUnhideWhenUsed="0" w:defQFormat="0" w:count="372">
+  <w:latentStyles w:defLockedState="0" w:defUIPriority="99" w:defSemiHidden="0" w:defUnhideWhenUsed="0" w:defQFormat="0" w:count="377">
     <w:lsdException w:name="Normal" w:uiPriority="0" w:qFormat="1"/>
     <w:lsdException w:name="heading 1" w:uiPriority="9" w:qFormat="1"/>
     <w:lsdException w:name="heading 2" w:semiHidden="1" w:uiPriority="9" w:unhideWhenUsed="1" w:qFormat="1"/>
@@ -733,7 +949,6 @@
     <w:lsdException w:name="HTML Sample" w:semiHidden="1" w:unhideWhenUsed="1"/>
     <w:lsdException w:name="HTML Typewriter" w:semiHidden="1" w:unhideWhenUsed="1"/>
     <w:lsdException w:name="HTML Variable" w:semiHidden="1" w:unhideWhenUsed="1"/>
-    <w:lsdException w:name="Normal Table" w:semiHidden="1" w:unhideWhenUsed="1"/>
     <w:lsdException w:name="annotation subject" w:semiHidden="1" w:unhideWhenUsed="1"/>
     <w:lsdException w:name="No List" w:semiHidden="1" w:unhideWhenUsed="1"/>
     <w:lsdException w:name="Outline List 1" w:semiHidden="1" w:unhideWhenUsed="1"/>
@@ -776,11 +991,8 @@
     <w:lsdException w:name="Table Contemporary" w:semiHidden="1" w:unhideWhenUsed="1"/>
     <w:lsdException w:name="Table Elegant" w:semiHidden="1" w:unhideWhenUsed="1"/>
     <w:lsdException w:name="Table Professional" w:semiHidden="1" w:unhideWhenUsed="1"/>
-    <w:lsdException w:name="Table Subtle 1" w:semiHidden="1" w:unhideWhenUsed="1"/>
     <w:lsdException w:name="Table Subtle 2" w:semiHidden="1" w:unhideWhenUsed="1"/>
     <w:lsdException w:name="Table Web 1" w:semiHidden="1" w:unhideWhenUsed="1"/>
-    <w:lsdException w:name="Table Web 2" w:semiHidden="1" w:unhideWhenUsed="1"/>
-    <w:lsdException w:name="Table Web 3" w:semiHidden="1" w:unhideWhenUsed="1"/>
     <w:lsdException w:name="Balloon Text" w:semiHidden="1" w:unhideWhenUsed="1"/>
     <w:lsdException w:name="Table Grid" w:uiPriority="39"/>
     <w:lsdException w:name="Table Theme" w:semiHidden="1" w:unhideWhenUsed="1"/>
@@ -1000,6 +1212,11 @@
     <w:lsdException w:name="List Table 6 Colorful Accent 6" w:uiPriority="51"/>
     <w:lsdException w:name="List Table 7 Colorful Accent 6" w:uiPriority="52"/>
     <w:lsdException w:name="Mention" w:semiHidden="1" w:unhideWhenUsed="1"/>
+    <w:lsdException w:name="Smart Hyperlink" w:semiHidden="1" w:unhideWhenUsed="1"/>
+    <w:lsdException w:name="Hashtag" w:semiHidden="1" w:unhideWhenUsed="1"/>
+    <w:lsdException w:name="Unresolved Mention" w:semiHidden="1" w:unhideWhenUsed="1"/>
+    <w:lsdException w:name="Smart Link" w:semiHidden="1" w:unhideWhenUsed="1"/>
+    <w:lsdException w:name="Smart Link Error" w:semiHidden="1" w:unhideWhenUsed="1"/>
   </w:latentStyles>
   <w:style w:type="paragraph" w:default="1" w:styleId="Normal">
     <w:name w:val="Normal"/>
@@ -1936,7 +2153,7 @@
 </file>
 
 <file path=customXml/itemProps2.xml><?xml version="1.0" encoding="utf-8"?>
-<ds:datastoreItem xmlns:ds="http://schemas.openxmlformats.org/officeDocument/2006/customXml" ds:itemID="{EF4E8E36-B4C7-4BBB-BA0A-802C802988B5}">
+<ds:datastoreItem xmlns:ds="http://schemas.openxmlformats.org/officeDocument/2006/customXml" ds:itemID="{3983BEBE-FD1B-490D-88F3-739999AC1280}">
   <ds:schemaRefs>
     <ds:schemaRef ds:uri="http://schemas.openxmlformats.org/officeDocument/2006/bibliography"/>
   </ds:schemaRefs>

</xml_diff>